<commit_message>
Scrum planning and product backlog updated
</commit_message>
<xml_diff>
--- a/Product_Backlog.docx
+++ b/Product_Backlog.docx
@@ -130,7 +130,15 @@
         <w:jc w:val="center"/>
       </w:pPr>
       <w:r>
-        <w:t>Dominika Kubicz 266148</w:t>
+        <w:t xml:space="preserve">Dominika </w:t>
+      </w:r>
+      <w:proofErr w:type="spellStart"/>
+      <w:r>
+        <w:t>Kubicz</w:t>
+      </w:r>
+      <w:proofErr w:type="spellEnd"/>
+      <w:r>
+        <w:t xml:space="preserve"> 266148</w:t>
       </w:r>
     </w:p>
     <w:p>
@@ -140,7 +148,15 @@
         <w:jc w:val="center"/>
       </w:pPr>
       <w:r>
-        <w:t>Nikita Roskovs 266900</w:t>
+        <w:t xml:space="preserve">Nikita </w:t>
+      </w:r>
+      <w:proofErr w:type="spellStart"/>
+      <w:r>
+        <w:t>Roskovs</w:t>
+      </w:r>
+      <w:proofErr w:type="spellEnd"/>
+      <w:r>
+        <w:t xml:space="preserve"> 266900</w:t>
       </w:r>
     </w:p>
     <w:p>
@@ -150,7 +166,15 @@
         <w:jc w:val="center"/>
       </w:pPr>
       <w:r>
-        <w:t>Tudor Ciobanu 267632</w:t>
+        <w:t xml:space="preserve">Tudor </w:t>
+      </w:r>
+      <w:proofErr w:type="spellStart"/>
+      <w:r>
+        <w:t>Ciobanu</w:t>
+      </w:r>
+      <w:proofErr w:type="spellEnd"/>
+      <w:r>
+        <w:t xml:space="preserve"> 267632</w:t>
       </w:r>
     </w:p>
     <w:p>
@@ -174,12 +198,37 @@
           <w:szCs w:val="32"/>
         </w:rPr>
       </w:pPr>
+      <w:proofErr w:type="spellStart"/>
       <w:r>
         <w:rPr>
           <w:sz w:val="32"/>
           <w:szCs w:val="32"/>
         </w:rPr>
-        <w:t>Ib Havn (IHA)</w:t>
+        <w:t>Ib</w:t>
+      </w:r>
+      <w:proofErr w:type="spellEnd"/>
+      <w:r>
+        <w:rPr>
+          <w:sz w:val="32"/>
+          <w:szCs w:val="32"/>
+        </w:rPr>
+        <w:t xml:space="preserve"> </w:t>
+      </w:r>
+      <w:proofErr w:type="spellStart"/>
+      <w:r>
+        <w:rPr>
+          <w:sz w:val="32"/>
+          <w:szCs w:val="32"/>
+        </w:rPr>
+        <w:t>Havn</w:t>
+      </w:r>
+      <w:proofErr w:type="spellEnd"/>
+      <w:r>
+        <w:rPr>
+          <w:sz w:val="32"/>
+          <w:szCs w:val="32"/>
+        </w:rPr>
+        <w:t xml:space="preserve"> (IHA)</w:t>
       </w:r>
     </w:p>
     <w:p>
@@ -197,7 +246,39 @@
           <w:sz w:val="32"/>
           <w:szCs w:val="32"/>
         </w:rPr>
-        <w:t>Joseph Chukwudi Okika (JOOK)</w:t>
+        <w:t xml:space="preserve">Joseph </w:t>
+      </w:r>
+      <w:proofErr w:type="spellStart"/>
+      <w:r>
+        <w:rPr>
+          <w:sz w:val="32"/>
+          <w:szCs w:val="32"/>
+        </w:rPr>
+        <w:t>Chukwudi</w:t>
+      </w:r>
+      <w:proofErr w:type="spellEnd"/>
+      <w:r>
+        <w:rPr>
+          <w:sz w:val="32"/>
+          <w:szCs w:val="32"/>
+        </w:rPr>
+        <w:t xml:space="preserve"> </w:t>
+      </w:r>
+      <w:proofErr w:type="spellStart"/>
+      <w:r>
+        <w:rPr>
+          <w:sz w:val="32"/>
+          <w:szCs w:val="32"/>
+        </w:rPr>
+        <w:t>Okika</w:t>
+      </w:r>
+      <w:proofErr w:type="spellEnd"/>
+      <w:r>
+        <w:rPr>
+          <w:sz w:val="32"/>
+          <w:szCs w:val="32"/>
+        </w:rPr>
+        <w:t xml:space="preserve"> (JOOK)</w:t>
       </w:r>
     </w:p>
     <w:p>
@@ -551,12 +632,14 @@
               <w:rPr>
                 <w:rFonts w:ascii="Calibri" w:hAnsi="Calibri" w:cs="Calibri"/>
                 <w:color w:val="000000"/>
-              </w:rPr>
-            </w:pPr>
-            <w:r>
-              <w:rPr>
-                <w:rFonts w:ascii="Calibri" w:hAnsi="Calibri" w:cs="Calibri"/>
-                <w:color w:val="000000"/>
+                <w:highlight w:val="yellow"/>
+              </w:rPr>
+            </w:pPr>
+            <w:r>
+              <w:rPr>
+                <w:rFonts w:ascii="Calibri" w:hAnsi="Calibri" w:cs="Calibri"/>
+                <w:color w:val="000000"/>
+                <w:highlight w:val="green"/>
               </w:rPr>
               <w:t xml:space="preserve">As an administrator I want to manage the </w:t>
             </w:r>
@@ -564,15 +647,15 @@
               <w:rPr>
                 <w:rFonts w:ascii="Calibri" w:hAnsi="Calibri" w:cs="Calibri"/>
                 <w:color w:val="000000"/>
+                <w:highlight w:val="green"/>
               </w:rPr>
               <w:t>flights</w:t>
             </w:r>
-            <w:bookmarkStart w:id="0" w:name="_GoBack"/>
-            <w:bookmarkEnd w:id="0"/>
-            <w:r>
-              <w:rPr>
-                <w:rFonts w:ascii="Calibri" w:hAnsi="Calibri" w:cs="Calibri"/>
-                <w:color w:val="000000"/>
+            <w:r>
+              <w:rPr>
+                <w:rFonts w:ascii="Calibri" w:hAnsi="Calibri" w:cs="Calibri"/>
+                <w:color w:val="000000"/>
+                <w:highlight w:val="green"/>
               </w:rPr>
               <w:t>, so that I can add, remove and manage details.</w:t>
             </w:r>
@@ -683,14 +766,34 @@
               <w:rPr>
                 <w:rFonts w:ascii="Calibri" w:hAnsi="Calibri" w:cs="Calibri"/>
                 <w:color w:val="000000"/>
-              </w:rPr>
-            </w:pPr>
-            <w:r>
-              <w:rPr>
-                <w:rFonts w:ascii="Calibri" w:hAnsi="Calibri" w:cs="Calibri"/>
-                <w:color w:val="000000"/>
-              </w:rPr>
-              <w:t>As a customer I want to be able to book flights so that I can use the services Zair provides.</w:t>
+                <w:highlight w:val="yellow"/>
+              </w:rPr>
+            </w:pPr>
+            <w:r>
+              <w:rPr>
+                <w:rFonts w:ascii="Calibri" w:hAnsi="Calibri" w:cs="Calibri"/>
+                <w:color w:val="000000"/>
+                <w:highlight w:val="green"/>
+              </w:rPr>
+              <w:t xml:space="preserve">As a customer I want to be able to book flights so that I can use the services </w:t>
+            </w:r>
+            <w:proofErr w:type="spellStart"/>
+            <w:r>
+              <w:rPr>
+                <w:rFonts w:ascii="Calibri" w:hAnsi="Calibri" w:cs="Calibri"/>
+                <w:color w:val="000000"/>
+                <w:highlight w:val="green"/>
+              </w:rPr>
+              <w:t>Zair</w:t>
+            </w:r>
+            <w:proofErr w:type="spellEnd"/>
+            <w:r>
+              <w:rPr>
+                <w:rFonts w:ascii="Calibri" w:hAnsi="Calibri" w:cs="Calibri"/>
+                <w:color w:val="000000"/>
+                <w:highlight w:val="green"/>
+              </w:rPr>
+              <w:t xml:space="preserve"> provides.</w:t>
             </w:r>
           </w:p>
         </w:tc>
@@ -1038,12 +1141,14 @@
               <w:rPr>
                 <w:rFonts w:ascii="Calibri" w:hAnsi="Calibri" w:cs="Calibri"/>
                 <w:color w:val="000000"/>
-              </w:rPr>
-            </w:pPr>
-            <w:r>
-              <w:rPr>
-                <w:rFonts w:ascii="Calibri" w:hAnsi="Calibri" w:cs="Calibri"/>
-                <w:color w:val="000000"/>
+                <w:highlight w:val="yellow"/>
+              </w:rPr>
+            </w:pPr>
+            <w:r>
+              <w:rPr>
+                <w:rFonts w:ascii="Calibri" w:hAnsi="Calibri" w:cs="Calibri"/>
+                <w:color w:val="000000"/>
+                <w:highlight w:val="yellow"/>
               </w:rPr>
               <w:t>As a customer I want to view and search flights, so that I can gain information on what I am interested it.</w:t>
             </w:r>
@@ -1154,14 +1259,32 @@
               <w:rPr>
                 <w:rFonts w:ascii="Calibri" w:hAnsi="Calibri" w:cs="Calibri"/>
                 <w:color w:val="000000"/>
-              </w:rPr>
-            </w:pPr>
-            <w:r>
-              <w:rPr>
-                <w:rFonts w:ascii="Calibri" w:hAnsi="Calibri" w:cs="Calibri"/>
-                <w:color w:val="000000"/>
-              </w:rPr>
-              <w:t>As a customer I want to be able to view all details regarding a ticket, so I can make my decision when I am buying one.</w:t>
+                <w:highlight w:val="green"/>
+              </w:rPr>
+            </w:pPr>
+            <w:r>
+              <w:rPr>
+                <w:rFonts w:ascii="Calibri" w:hAnsi="Calibri" w:cs="Calibri"/>
+                <w:color w:val="000000"/>
+                <w:highlight w:val="green"/>
+              </w:rPr>
+              <w:t xml:space="preserve">As a customer I want to be able to view all details regarding a </w:t>
+            </w:r>
+            <w:r>
+              <w:rPr>
+                <w:rFonts w:ascii="Calibri" w:hAnsi="Calibri" w:cs="Calibri"/>
+                <w:color w:val="000000"/>
+                <w:highlight w:val="green"/>
+              </w:rPr>
+              <w:t>flight</w:t>
+            </w:r>
+            <w:r>
+              <w:rPr>
+                <w:rFonts w:ascii="Calibri" w:hAnsi="Calibri" w:cs="Calibri"/>
+                <w:color w:val="000000"/>
+                <w:highlight w:val="green"/>
+              </w:rPr>
+              <w:t>, so I can make my decision when I am buying one.</w:t>
             </w:r>
           </w:p>
         </w:tc>
@@ -1386,12 +1509,14 @@
               <w:rPr>
                 <w:rFonts w:ascii="Calibri" w:hAnsi="Calibri" w:cs="Calibri"/>
                 <w:color w:val="000000"/>
-              </w:rPr>
-            </w:pPr>
-            <w:r>
-              <w:rPr>
-                <w:rFonts w:ascii="Calibri" w:hAnsi="Calibri" w:cs="Calibri"/>
-                <w:color w:val="000000"/>
+                <w:highlight w:val="green"/>
+              </w:rPr>
+            </w:pPr>
+            <w:r>
+              <w:rPr>
+                <w:rFonts w:ascii="Calibri" w:hAnsi="Calibri" w:cs="Calibri"/>
+                <w:color w:val="000000"/>
+                <w:highlight w:val="green"/>
               </w:rPr>
               <w:t>As a customer I want to be able to get my flight history, so I can check details about my previous flights.</w:t>
             </w:r>
@@ -1618,14 +1743,133 @@
               <w:rPr>
                 <w:rFonts w:ascii="Calibri" w:hAnsi="Calibri" w:cs="Calibri"/>
                 <w:color w:val="000000"/>
-              </w:rPr>
-            </w:pPr>
-            <w:r>
-              <w:rPr>
-                <w:rFonts w:ascii="Calibri" w:hAnsi="Calibri" w:cs="Calibri"/>
-                <w:color w:val="000000"/>
+                <w:highlight w:val="green"/>
+              </w:rPr>
+            </w:pPr>
+            <w:r>
+              <w:rPr>
+                <w:rFonts w:ascii="Calibri" w:hAnsi="Calibri" w:cs="Calibri"/>
+                <w:color w:val="000000"/>
+                <w:highlight w:val="green"/>
               </w:rPr>
               <w:t>As a customer I want to be able to choose my seat, so I can get my desired seat in the airplane.</w:t>
+            </w:r>
+            <w:bookmarkStart w:id="0" w:name="_GoBack"/>
+            <w:bookmarkEnd w:id="0"/>
+          </w:p>
+        </w:tc>
+      </w:tr>
+      <w:tr>
+        <w:trPr>
+          <w:trHeight w:val="278"/>
+        </w:trPr>
+        <w:tc>
+          <w:tcPr>
+            <w:tcW w:w="440" w:type="dxa"/>
+            <w:tcBorders>
+              <w:top w:val="single" w:sz="4" w:space="0" w:color="auto"/>
+              <w:left w:val="single" w:sz="4" w:space="0" w:color="auto"/>
+              <w:bottom w:val="single" w:sz="4" w:space="0" w:color="auto"/>
+              <w:right w:val="single" w:sz="4" w:space="0" w:color="auto"/>
+            </w:tcBorders>
+          </w:tcPr>
+          <w:p>
+            <w:pPr>
+              <w:jc w:val="right"/>
+              <w:rPr>
+                <w:rFonts w:ascii="Calibri" w:hAnsi="Calibri" w:cs="Calibri"/>
+                <w:color w:val="000000"/>
+              </w:rPr>
+            </w:pPr>
+            <w:r>
+              <w:rPr>
+                <w:rFonts w:ascii="Calibri" w:hAnsi="Calibri" w:cs="Calibri"/>
+                <w:color w:val="000000"/>
+              </w:rPr>
+              <w:t>11</w:t>
+            </w:r>
+          </w:p>
+        </w:tc>
+        <w:tc>
+          <w:tcPr>
+            <w:tcW w:w="971" w:type="dxa"/>
+            <w:tcBorders>
+              <w:top w:val="single" w:sz="4" w:space="0" w:color="auto"/>
+              <w:left w:val="single" w:sz="4" w:space="0" w:color="auto"/>
+              <w:bottom w:val="single" w:sz="4" w:space="0" w:color="auto"/>
+              <w:right w:val="single" w:sz="4" w:space="0" w:color="auto"/>
+            </w:tcBorders>
+          </w:tcPr>
+          <w:p>
+            <w:pPr>
+              <w:jc w:val="right"/>
+              <w:rPr>
+                <w:rFonts w:ascii="Calibri" w:hAnsi="Calibri" w:cs="Calibri"/>
+                <w:color w:val="000000"/>
+              </w:rPr>
+            </w:pPr>
+            <w:r>
+              <w:rPr>
+                <w:rFonts w:ascii="Calibri" w:hAnsi="Calibri" w:cs="Calibri"/>
+                <w:color w:val="000000"/>
+              </w:rPr>
+              <w:t>Low</w:t>
+            </w:r>
+          </w:p>
+        </w:tc>
+        <w:tc>
+          <w:tcPr>
+            <w:tcW w:w="998" w:type="dxa"/>
+            <w:tcBorders>
+              <w:top w:val="single" w:sz="4" w:space="0" w:color="auto"/>
+              <w:left w:val="single" w:sz="4" w:space="0" w:color="auto"/>
+              <w:bottom w:val="single" w:sz="4" w:space="0" w:color="auto"/>
+              <w:right w:val="single" w:sz="4" w:space="0" w:color="auto"/>
+            </w:tcBorders>
+          </w:tcPr>
+          <w:p>
+            <w:pPr>
+              <w:jc w:val="right"/>
+              <w:rPr>
+                <w:rFonts w:ascii="Calibri" w:hAnsi="Calibri" w:cs="Calibri"/>
+                <w:color w:val="000000"/>
+              </w:rPr>
+            </w:pPr>
+            <w:r>
+              <w:rPr>
+                <w:rFonts w:ascii="Calibri" w:hAnsi="Calibri" w:cs="Calibri"/>
+                <w:color w:val="000000"/>
+              </w:rPr>
+              <w:t>4h</w:t>
+            </w:r>
+          </w:p>
+        </w:tc>
+        <w:tc>
+          <w:tcPr>
+            <w:tcW w:w="9384" w:type="dxa"/>
+            <w:tcBorders>
+              <w:top w:val="single" w:sz="4" w:space="0" w:color="auto"/>
+              <w:left w:val="nil"/>
+              <w:bottom w:val="single" w:sz="4" w:space="0" w:color="auto"/>
+              <w:right w:val="single" w:sz="4" w:space="0" w:color="auto"/>
+            </w:tcBorders>
+            <w:shd w:val="clear" w:color="auto" w:fill="auto"/>
+            <w:noWrap/>
+            <w:vAlign w:val="bottom"/>
+          </w:tcPr>
+          <w:p>
+            <w:pPr>
+              <w:rPr>
+                <w:rFonts w:ascii="Calibri" w:hAnsi="Calibri" w:cs="Calibri"/>
+                <w:color w:val="000000"/>
+              </w:rPr>
+            </w:pPr>
+            <w:r>
+              <w:rPr>
+                <w:rFonts w:ascii="Calibri" w:hAnsi="Calibri" w:cs="Calibri"/>
+                <w:color w:val="000000"/>
+              </w:rPr>
+              <w:t>As an unregistered user I want to create a new account, then use it to log in or log out, and maintain my data.</w:t>
             </w:r>
           </w:p>
         </w:tc>

</xml_diff>

<commit_message>
Pre-Final state of Database
</commit_message>
<xml_diff>
--- a/Product_Backlog.docx
+++ b/Product_Backlog.docx
@@ -1754,8 +1754,6 @@
               </w:rPr>
               <w:t>As a customer I want to be able to choose my seat, so I can get my desired seat in the airplane.</w:t>
             </w:r>
-            <w:bookmarkStart w:id="0" w:name="_GoBack"/>
-            <w:bookmarkEnd w:id="0"/>
           </w:p>
         </w:tc>
       </w:tr>
@@ -1862,12 +1860,14 @@
               <w:rPr>
                 <w:rFonts w:ascii="Calibri" w:hAnsi="Calibri" w:cs="Calibri"/>
                 <w:color w:val="000000"/>
-              </w:rPr>
-            </w:pPr>
-            <w:r>
-              <w:rPr>
-                <w:rFonts w:ascii="Calibri" w:hAnsi="Calibri" w:cs="Calibri"/>
-                <w:color w:val="000000"/>
+                <w:highlight w:val="green"/>
+              </w:rPr>
+            </w:pPr>
+            <w:r>
+              <w:rPr>
+                <w:rFonts w:ascii="Calibri" w:hAnsi="Calibri" w:cs="Calibri"/>
+                <w:color w:val="000000"/>
+                <w:highlight w:val="green"/>
               </w:rPr>
               <w:t>As an unregistered user I want to create a new account, then use it to log in or log out, and maintain my data.</w:t>
             </w:r>
@@ -1875,7 +1875,10 @@
         </w:tc>
       </w:tr>
     </w:tbl>
-    <w:p/>
+    <w:p>
+      <w:bookmarkStart w:id="0" w:name="_GoBack"/>
+      <w:bookmarkEnd w:id="0"/>
+    </w:p>
     <w:sectPr>
       <w:headerReference w:type="default" r:id="rId6"/>
       <w:pgSz w:w="12240" w:h="15840"/>

</xml_diff>